<commit_message>
Real running version of BMIA
This version (revision 14002 of the NCI SVN repository) is the real
running version of bmia. To be compatible with the current config and
jboss-files, restore to this version is needed.
</commit_message>
<xml_diff>
--- a/currentServer/docs/transition_documentation/QCTool.docx
+++ b/currentServer/docs/transition_documentation/QCTool.docx
@@ -1289,25 +1289,7 @@
         <w:ind w:left="720"/>
       </w:pPr>
       <w:r>
-        <w:t>QC Tool is one of the admi</w:t>
-      </w:r>
-      <w:r>
-        <w:t>ni</w:t>
-      </w:r>
-      <w:r>
-        <w:t>strative tool</w:t>
-      </w:r>
-      <w:r>
-        <w:t>s</w:t>
-      </w:r>
-      <w:r>
-        <w:t xml:space="preserve"> for managing the visibility of DICOM images submitted into NBIA.  It includes the following </w:t>
-      </w:r>
-      <w:r>
-        <w:t>functionalities</w:t>
-      </w:r>
-      <w:r>
-        <w:t xml:space="preserve">: </w:t>
+        <w:t xml:space="preserve">QC Tool is one of the admistrative tool for managing the visibility of DICOM images submitted into NBIA.  It includes the following funcationalities: </w:t>
       </w:r>
     </w:p>
     <w:p>
@@ -1321,13 +1303,7 @@
         <w:t></w:t>
       </w:r>
       <w:r>
-        <w:t xml:space="preserve"> </w:t>
-      </w:r>
-      <w:r>
-        <w:t>A</w:t>
-      </w:r>
-      <w:r>
-        <w:t xml:space="preserve">llow the curator (who has MANAGE_VISIBILITY_STATUS) to search on the specified Collection//Site, Status, Patient IDs to retrieve a list of the image series </w:t>
+        <w:t xml:space="preserve">  allow the curator (who has MANAGE_VISIBILITY_STATUS) to search on the specified Collection//Site, Status, Patient IDs to retrieve a list of the image series </w:t>
       </w:r>
     </w:p>
     <w:p>
@@ -1341,13 +1317,7 @@
         <w:t></w:t>
       </w:r>
       <w:r>
-        <w:t xml:space="preserve"> </w:t>
-      </w:r>
-      <w:r>
-        <w:t>A</w:t>
-      </w:r>
-      <w:r>
-        <w:t xml:space="preserve">llow the curator to change multiple image series' status </w:t>
+        <w:t xml:space="preserve">  allow the curator to change multiple image series's status </w:t>
       </w:r>
     </w:p>
     <w:p>
@@ -1361,13 +1331,7 @@
         <w:t></w:t>
       </w:r>
       <w:r>
-        <w:t xml:space="preserve"> </w:t>
-      </w:r>
-      <w:r>
-        <w:t>A</w:t>
-      </w:r>
-      <w:r>
-        <w:t xml:space="preserve">llow the curator to view individual image series information (individual image thumbnail, DICOM tag value for individual image) </w:t>
+        <w:t xml:space="preserve">  allow the curator to view individual image series information (individual image thumbnail, DICOM tag value for individual image) </w:t>
       </w:r>
     </w:p>
     <w:p>
@@ -1381,13 +1345,7 @@
         <w:t></w:t>
       </w:r>
       <w:r>
-        <w:t xml:space="preserve"> </w:t>
-      </w:r>
-      <w:r>
-        <w:t>A</w:t>
-      </w:r>
-      <w:r>
-        <w:t xml:space="preserve">llow the curator to change individual image series status. </w:t>
+        <w:t xml:space="preserve">  allow the curator to change individual image series status. </w:t>
       </w:r>
     </w:p>
     <w:p>
@@ -1401,13 +1359,7 @@
         <w:t></w:t>
       </w:r>
       <w:r>
-        <w:t xml:space="preserve"> </w:t>
-      </w:r>
-      <w:r>
-        <w:t>A</w:t>
-      </w:r>
-      <w:r>
-        <w:t>llow the curator to view the status history report of the individual or multiple image series.</w:t>
+        <w:t xml:space="preserve">  allow the curator to view the status history report of the individual or multiple image series.</w:t>
       </w:r>
     </w:p>
     <w:p>
@@ -1421,13 +1373,7 @@
         <w:t>has the</w:t>
       </w:r>
       <w:r>
-        <w:t xml:space="preserve"> privilege to perform QC task and can be invoked from ADMIN Tools section on the left menu bar of NBIA home page. A set of back</w:t>
-      </w:r>
-      <w:r>
-        <w:t>end</w:t>
-      </w:r>
-      <w:r>
-        <w:t xml:space="preserve"> beans </w:t>
+        <w:t xml:space="preserve"> privilege to perform QC task and can be invoked from ADMIN Tools section on the left menu bar of NBIA home page. A set of back beans </w:t>
       </w:r>
       <w:r>
         <w:t xml:space="preserve">designed for QC tool </w:t>
@@ -1747,13 +1693,7 @@
         <w:t xml:space="preserve">If the user wants to </w:t>
       </w:r>
       <w:r>
-        <w:t>add patient info</w:t>
-      </w:r>
-      <w:r>
-        <w:t>rmation</w:t>
-      </w:r>
-      <w:r>
-        <w:t xml:space="preserve">  to QC Status History Report page, the following steps needs to be performed:</w:t>
+        <w:t>add patient info  to QC Status History Report page, the following steps needs to be performed:</w:t>
       </w:r>
     </w:p>
     <w:p>
@@ -1950,21 +1890,7 @@
           <w:rFonts w:ascii="Courier New" w:hAnsi="Courier New" w:cs="Courier New"/>
           <w:color w:val="000000"/>
         </w:rPr>
-        <w:t>The QC Tool will have patient info</w:t>
-      </w:r>
-      <w:r>
-        <w:rPr>
-          <w:rFonts w:ascii="Courier New" w:hAnsi="Courier New" w:cs="Courier New"/>
-          <w:color w:val="000000"/>
-        </w:rPr>
-        <w:t>rmation</w:t>
-      </w:r>
-      <w:r>
-        <w:rPr>
-          <w:rFonts w:ascii="Courier New" w:hAnsi="Courier New" w:cs="Courier New"/>
-          <w:color w:val="000000"/>
-        </w:rPr>
-        <w:t xml:space="preserve"> in the QC Status History Report page.</w:t>
+        <w:t>The QC Tool will have patient info in the QC Status History Report page.</w:t>
       </w:r>
     </w:p>
     <w:bookmarkEnd w:id="1"/>
@@ -2311,7 +2237,7 @@
         <w:rStyle w:val="PageNumber"/>
         <w:noProof/>
       </w:rPr>
-      <w:t>3</w:t>
+      <w:t>1</w:t>
     </w:r>
     <w:r>
       <w:rPr>
@@ -2768,7 +2694,7 @@
           <w:bCs/>
           <w:noProof/>
         </w:rPr>
-        <w:t>3</w:t>
+        <w:t>1</w:t>
       </w:r>
     </w:fldSimple>
     <w:r>
@@ -2779,7 +2705,7 @@
         <w:rPr>
           <w:noProof/>
         </w:rPr>
-        <w:t>Architectural Diagram</w:t>
+        <w:t>Introduction</w:t>
       </w:r>
     </w:fldSimple>
   </w:p>
@@ -6166,7 +6092,7 @@
     <w:rPrDefault>
       <w:rPr>
         <w:rFonts w:ascii="Times New Roman" w:eastAsia="Times New Roman" w:hAnsi="Times New Roman" w:cs="Times New Roman"/>
-        <w:lang w:val="en-US" w:eastAsia="zh-CN" w:bidi="ar-SA"/>
+        <w:lang w:val="en-US" w:eastAsia="en-US" w:bidi="ar-SA"/>
       </w:rPr>
     </w:rPrDefault>
     <w:pPrDefault/>
@@ -6313,7 +6239,6 @@
     </w:pPr>
     <w:rPr>
       <w:rFonts w:ascii="Georgia" w:hAnsi="Georgia"/>
-      <w:lang w:eastAsia="en-US"/>
     </w:rPr>
   </w:style>
   <w:style w:type="paragraph" w:styleId="Heading1">
@@ -6534,7 +6459,6 @@
     <w:rPr>
       <w:rFonts w:ascii="Arial Narrow" w:hAnsi="Arial Narrow"/>
       <w:sz w:val="22"/>
-      <w:lang w:eastAsia="en-US"/>
     </w:rPr>
   </w:style>
   <w:style w:type="paragraph" w:styleId="BodyText">
@@ -6554,7 +6478,6 @@
     <w:rPr>
       <w:rFonts w:ascii="Georgia" w:hAnsi="Georgia"/>
       <w:sz w:val="22"/>
-      <w:lang w:eastAsia="en-US"/>
     </w:rPr>
   </w:style>
   <w:style w:type="paragraph" w:customStyle="1" w:styleId="BodyTextFullPage">
@@ -7139,7 +7062,6 @@
     </w:pPr>
     <w:rPr>
       <w:rFonts w:ascii="Courier New" w:hAnsi="Courier New" w:cs="Courier New"/>
-      <w:lang w:eastAsia="en-US"/>
     </w:rPr>
   </w:style>
   <w:style w:type="paragraph" w:styleId="PlainText">
@@ -8010,7 +7932,7 @@
 </file>
 
 <file path=customXml/itemProps1.xml><?xml version="1.0" encoding="utf-8"?>
-<ds:datastoreItem xmlns:ds="http://schemas.openxmlformats.org/officeDocument/2006/customXml" ds:itemID="{4B7AF372-27AE-4188-BF65-444CC1888FD4}">
+<ds:datastoreItem xmlns:ds="http://schemas.openxmlformats.org/officeDocument/2006/customXml" ds:itemID="{CF5A42FB-5400-49EA-8603-8A35D0A8455D}">
   <ds:schemaRefs>
     <ds:schemaRef ds:uri="http://schemas.openxmlformats.org/officeDocument/2006/bibliography"/>
   </ds:schemaRefs>

</xml_diff>

<commit_message>
Pasted in version 14504 in branch
</commit_message>
<xml_diff>
--- a/currentServer/docs/transition_documentation/QCTool.docx
+++ b/currentServer/docs/transition_documentation/QCTool.docx
@@ -1289,7 +1289,25 @@
         <w:ind w:left="720"/>
       </w:pPr>
       <w:r>
-        <w:t xml:space="preserve">QC Tool is one of the admistrative tool for managing the visibility of DICOM images submitted into NBIA.  It includes the following funcationalities: </w:t>
+        <w:t>QC Tool is one of the admi</w:t>
+      </w:r>
+      <w:r>
+        <w:t>ni</w:t>
+      </w:r>
+      <w:r>
+        <w:t>strative tool</w:t>
+      </w:r>
+      <w:r>
+        <w:t>s</w:t>
+      </w:r>
+      <w:r>
+        <w:t xml:space="preserve"> for managing the visibility of DICOM images submitted into NBIA.  It includes the following </w:t>
+      </w:r>
+      <w:r>
+        <w:t>functionalities</w:t>
+      </w:r>
+      <w:r>
+        <w:t xml:space="preserve">: </w:t>
       </w:r>
     </w:p>
     <w:p>
@@ -1303,7 +1321,13 @@
         <w:t></w:t>
       </w:r>
       <w:r>
-        <w:t xml:space="preserve">  allow the curator (who has MANAGE_VISIBILITY_STATUS) to search on the specified Collection//Site, Status, Patient IDs to retrieve a list of the image series </w:t>
+        <w:t xml:space="preserve"> </w:t>
+      </w:r>
+      <w:r>
+        <w:t>A</w:t>
+      </w:r>
+      <w:r>
+        <w:t xml:space="preserve">llow the curator (who has MANAGE_VISIBILITY_STATUS) to search on the specified Collection//Site, Status, Patient IDs to retrieve a list of the image series </w:t>
       </w:r>
     </w:p>
     <w:p>
@@ -1317,7 +1341,13 @@
         <w:t></w:t>
       </w:r>
       <w:r>
-        <w:t xml:space="preserve">  allow the curator to change multiple image series's status </w:t>
+        <w:t xml:space="preserve"> </w:t>
+      </w:r>
+      <w:r>
+        <w:t>A</w:t>
+      </w:r>
+      <w:r>
+        <w:t xml:space="preserve">llow the curator to change multiple image series' status </w:t>
       </w:r>
     </w:p>
     <w:p>
@@ -1331,7 +1361,13 @@
         <w:t></w:t>
       </w:r>
       <w:r>
-        <w:t xml:space="preserve">  allow the curator to view individual image series information (individual image thumbnail, DICOM tag value for individual image) </w:t>
+        <w:t xml:space="preserve"> </w:t>
+      </w:r>
+      <w:r>
+        <w:t>A</w:t>
+      </w:r>
+      <w:r>
+        <w:t xml:space="preserve">llow the curator to view individual image series information (individual image thumbnail, DICOM tag value for individual image) </w:t>
       </w:r>
     </w:p>
     <w:p>
@@ -1345,7 +1381,13 @@
         <w:t></w:t>
       </w:r>
       <w:r>
-        <w:t xml:space="preserve">  allow the curator to change individual image series status. </w:t>
+        <w:t xml:space="preserve"> </w:t>
+      </w:r>
+      <w:r>
+        <w:t>A</w:t>
+      </w:r>
+      <w:r>
+        <w:t xml:space="preserve">llow the curator to change individual image series status. </w:t>
       </w:r>
     </w:p>
     <w:p>
@@ -1359,7 +1401,13 @@
         <w:t></w:t>
       </w:r>
       <w:r>
-        <w:t xml:space="preserve">  allow the curator to view the status history report of the individual or multiple image series.</w:t>
+        <w:t xml:space="preserve"> </w:t>
+      </w:r>
+      <w:r>
+        <w:t>A</w:t>
+      </w:r>
+      <w:r>
+        <w:t>llow the curator to view the status history report of the individual or multiple image series.</w:t>
       </w:r>
     </w:p>
     <w:p>
@@ -1373,7 +1421,13 @@
         <w:t>has the</w:t>
       </w:r>
       <w:r>
-        <w:t xml:space="preserve"> privilege to perform QC task and can be invoked from ADMIN Tools section on the left menu bar of NBIA home page. A set of back beans </w:t>
+        <w:t xml:space="preserve"> privilege to perform QC task and can be invoked from ADMIN Tools section on the left menu bar of NBIA home page. A set of back</w:t>
+      </w:r>
+      <w:r>
+        <w:t>end</w:t>
+      </w:r>
+      <w:r>
+        <w:t xml:space="preserve"> beans </w:t>
       </w:r>
       <w:r>
         <w:t xml:space="preserve">designed for QC tool </w:t>
@@ -1693,7 +1747,13 @@
         <w:t xml:space="preserve">If the user wants to </w:t>
       </w:r>
       <w:r>
-        <w:t>add patient info  to QC Status History Report page, the following steps needs to be performed:</w:t>
+        <w:t>add patient info</w:t>
+      </w:r>
+      <w:r>
+        <w:t>rmation</w:t>
+      </w:r>
+      <w:r>
+        <w:t xml:space="preserve">  to QC Status History Report page, the following steps needs to be performed:</w:t>
       </w:r>
     </w:p>
     <w:p>
@@ -1890,7 +1950,21 @@
           <w:rFonts w:ascii="Courier New" w:hAnsi="Courier New" w:cs="Courier New"/>
           <w:color w:val="000000"/>
         </w:rPr>
-        <w:t>The QC Tool will have patient info in the QC Status History Report page.</w:t>
+        <w:t>The QC Tool will have patient info</w:t>
+      </w:r>
+      <w:r>
+        <w:rPr>
+          <w:rFonts w:ascii="Courier New" w:hAnsi="Courier New" w:cs="Courier New"/>
+          <w:color w:val="000000"/>
+        </w:rPr>
+        <w:t>rmation</w:t>
+      </w:r>
+      <w:r>
+        <w:rPr>
+          <w:rFonts w:ascii="Courier New" w:hAnsi="Courier New" w:cs="Courier New"/>
+          <w:color w:val="000000"/>
+        </w:rPr>
+        <w:t xml:space="preserve"> in the QC Status History Report page.</w:t>
       </w:r>
     </w:p>
     <w:bookmarkEnd w:id="1"/>
@@ -2237,7 +2311,7 @@
         <w:rStyle w:val="PageNumber"/>
         <w:noProof/>
       </w:rPr>
-      <w:t>1</w:t>
+      <w:t>3</w:t>
     </w:r>
     <w:r>
       <w:rPr>
@@ -2694,7 +2768,7 @@
           <w:bCs/>
           <w:noProof/>
         </w:rPr>
-        <w:t>1</w:t>
+        <w:t>3</w:t>
       </w:r>
     </w:fldSimple>
     <w:r>
@@ -2705,7 +2779,7 @@
         <w:rPr>
           <w:noProof/>
         </w:rPr>
-        <w:t>Introduction</w:t>
+        <w:t>Architectural Diagram</w:t>
       </w:r>
     </w:fldSimple>
   </w:p>
@@ -6092,7 +6166,7 @@
     <w:rPrDefault>
       <w:rPr>
         <w:rFonts w:ascii="Times New Roman" w:eastAsia="Times New Roman" w:hAnsi="Times New Roman" w:cs="Times New Roman"/>
-        <w:lang w:val="en-US" w:eastAsia="en-US" w:bidi="ar-SA"/>
+        <w:lang w:val="en-US" w:eastAsia="zh-CN" w:bidi="ar-SA"/>
       </w:rPr>
     </w:rPrDefault>
     <w:pPrDefault/>
@@ -6239,6 +6313,7 @@
     </w:pPr>
     <w:rPr>
       <w:rFonts w:ascii="Georgia" w:hAnsi="Georgia"/>
+      <w:lang w:eastAsia="en-US"/>
     </w:rPr>
   </w:style>
   <w:style w:type="paragraph" w:styleId="Heading1">
@@ -6459,6 +6534,7 @@
     <w:rPr>
       <w:rFonts w:ascii="Arial Narrow" w:hAnsi="Arial Narrow"/>
       <w:sz w:val="22"/>
+      <w:lang w:eastAsia="en-US"/>
     </w:rPr>
   </w:style>
   <w:style w:type="paragraph" w:styleId="BodyText">
@@ -6478,6 +6554,7 @@
     <w:rPr>
       <w:rFonts w:ascii="Georgia" w:hAnsi="Georgia"/>
       <w:sz w:val="22"/>
+      <w:lang w:eastAsia="en-US"/>
     </w:rPr>
   </w:style>
   <w:style w:type="paragraph" w:customStyle="1" w:styleId="BodyTextFullPage">
@@ -7062,6 +7139,7 @@
     </w:pPr>
     <w:rPr>
       <w:rFonts w:ascii="Courier New" w:hAnsi="Courier New" w:cs="Courier New"/>
+      <w:lang w:eastAsia="en-US"/>
     </w:rPr>
   </w:style>
   <w:style w:type="paragraph" w:styleId="PlainText">
@@ -7932,7 +8010,7 @@
 </file>
 
 <file path=customXml/itemProps1.xml><?xml version="1.0" encoding="utf-8"?>
-<ds:datastoreItem xmlns:ds="http://schemas.openxmlformats.org/officeDocument/2006/customXml" ds:itemID="{CF5A42FB-5400-49EA-8603-8A35D0A8455D}">
+<ds:datastoreItem xmlns:ds="http://schemas.openxmlformats.org/officeDocument/2006/customXml" ds:itemID="{4B7AF372-27AE-4188-BF65-444CC1888FD4}">
   <ds:schemaRefs>
     <ds:schemaRef ds:uri="http://schemas.openxmlformats.org/officeDocument/2006/bibliography"/>
   </ds:schemaRefs>

</xml_diff>